<commit_message>
Modify section 5.1 #1-a on setting up file for SWMR access.
Former-commit-id: 76ffaeae484362806c5c9f0890963ca4eacc0611
</commit_message>
<xml_diff>
--- a/projects/1_10_alpha/SWMR/SWMR-UG-2013-06-30.docx
+++ b/projects/1_10_alpha/SWMR/SWMR-UG-2013-06-30.docx
@@ -2339,19 +2339,17 @@
         </w:p>
       </w:sdtContent>
     </w:sdt>
-    <w:bookmarkStart w:id="0" w:name="_GoBack" w:displacedByCustomXml="prev"/>
-    <w:bookmarkEnd w:id="0" w:displacedByCustomXml="prev"/>
     <w:p>
       <w:pPr>
         <w:pStyle w:val="Heading1"/>
       </w:pPr>
-      <w:bookmarkStart w:id="1" w:name="_Toc234146680"/>
-      <w:bookmarkStart w:id="2" w:name="_Toc234249804"/>
+      <w:bookmarkStart w:id="0" w:name="_Toc234146680"/>
+      <w:bookmarkStart w:id="1" w:name="_Toc234249804"/>
       <w:r>
         <w:t>Introduction</w:t>
       </w:r>
+      <w:bookmarkEnd w:id="0"/>
       <w:bookmarkEnd w:id="1"/>
-      <w:bookmarkEnd w:id="2"/>
       <w:r>
         <w:t xml:space="preserve">    </w:t>
       </w:r>
@@ -2780,9 +2778,9 @@
       <w:pPr>
         <w:pStyle w:val="Heading1"/>
       </w:pPr>
-      <w:bookmarkStart w:id="3" w:name="_Toc234146681"/>
-      <w:bookmarkStart w:id="4" w:name="_Ref234210315"/>
-      <w:bookmarkStart w:id="5" w:name="_Toc234249805"/>
+      <w:bookmarkStart w:id="2" w:name="_Toc234146681"/>
+      <w:bookmarkStart w:id="3" w:name="_Ref234210315"/>
+      <w:bookmarkStart w:id="4" w:name="_Toc234249805"/>
       <w:r>
         <w:lastRenderedPageBreak/>
         <w:t>SWMR a</w:t>
@@ -2790,9 +2788,9 @@
       <w:r>
         <w:t>pproach</w:t>
       </w:r>
+      <w:bookmarkEnd w:id="2"/>
       <w:bookmarkEnd w:id="3"/>
       <w:bookmarkEnd w:id="4"/>
-      <w:bookmarkEnd w:id="5"/>
     </w:p>
     <w:p>
       <w:r>
@@ -2987,14 +2985,14 @@
       <w:pPr>
         <w:pStyle w:val="Heading1"/>
       </w:pPr>
-      <w:bookmarkStart w:id="6" w:name="_Ref234247326"/>
-      <w:bookmarkStart w:id="7" w:name="_Toc234249806"/>
+      <w:bookmarkStart w:id="5" w:name="_Ref234247326"/>
+      <w:bookmarkStart w:id="6" w:name="_Toc234249806"/>
       <w:r>
         <w:lastRenderedPageBreak/>
         <w:t>SWMR scope</w:t>
       </w:r>
+      <w:bookmarkEnd w:id="5"/>
       <w:bookmarkEnd w:id="6"/>
-      <w:bookmarkEnd w:id="7"/>
     </w:p>
     <w:p>
       <w:pPr>
@@ -3245,30 +3243,30 @@
       <w:pPr>
         <w:pStyle w:val="Heading1"/>
       </w:pPr>
-      <w:bookmarkStart w:id="8" w:name="_Toc234146682"/>
-      <w:bookmarkStart w:id="9" w:name="_Ref234210420"/>
-      <w:bookmarkStart w:id="10" w:name="_Ref234210714"/>
-      <w:bookmarkStart w:id="11" w:name="_Toc234249807"/>
+      <w:bookmarkStart w:id="7" w:name="_Toc234146682"/>
+      <w:bookmarkStart w:id="8" w:name="_Ref234210420"/>
+      <w:bookmarkStart w:id="9" w:name="_Ref234210714"/>
+      <w:bookmarkStart w:id="10" w:name="_Toc234249807"/>
       <w:r>
         <w:lastRenderedPageBreak/>
         <w:t>SWMR enabled HDF5 library</w:t>
       </w:r>
+      <w:bookmarkEnd w:id="7"/>
       <w:bookmarkEnd w:id="8"/>
       <w:bookmarkEnd w:id="9"/>
       <w:bookmarkEnd w:id="10"/>
+    </w:p>
+    <w:p>
+      <w:pPr>
+        <w:pStyle w:val="Heading2"/>
+      </w:pPr>
+      <w:bookmarkStart w:id="11" w:name="_Toc234146683"/>
+      <w:bookmarkStart w:id="12" w:name="_Toc234249808"/>
+      <w:r>
+        <w:t>Getting the source</w:t>
+      </w:r>
       <w:bookmarkEnd w:id="11"/>
-    </w:p>
-    <w:p>
-      <w:pPr>
-        <w:pStyle w:val="Heading2"/>
-      </w:pPr>
-      <w:bookmarkStart w:id="12" w:name="_Toc234146683"/>
-      <w:bookmarkStart w:id="13" w:name="_Toc234249808"/>
-      <w:r>
-        <w:t>Getting the source</w:t>
-      </w:r>
       <w:bookmarkEnd w:id="12"/>
-      <w:bookmarkEnd w:id="13"/>
     </w:p>
     <w:p>
       <w:pPr>
@@ -3375,111 +3373,111 @@
       <w:pPr>
         <w:pStyle w:val="Heading2"/>
       </w:pPr>
-      <w:bookmarkStart w:id="14" w:name="_Toc234146684"/>
-      <w:bookmarkStart w:id="15" w:name="_Toc234249809"/>
+      <w:bookmarkStart w:id="13" w:name="_Toc234146684"/>
+      <w:bookmarkStart w:id="14" w:name="_Toc234249809"/>
       <w:r>
         <w:t>Building the library</w:t>
       </w:r>
+      <w:bookmarkEnd w:id="13"/>
       <w:bookmarkEnd w:id="14"/>
+    </w:p>
+    <w:p>
+      <w:r>
+        <w:t>No special configuration options are required to build t</w:t>
+      </w:r>
+      <w:r>
+        <w:t xml:space="preserve">he HDF5 library with </w:t>
+      </w:r>
+      <w:r>
+        <w:t xml:space="preserve">the </w:t>
+      </w:r>
+      <w:r>
+        <w:t xml:space="preserve">SWMR </w:t>
+      </w:r>
+      <w:r>
+        <w:t>functionality</w:t>
+      </w:r>
+      <w:r>
+        <w:t>.</w:t>
+      </w:r>
+      <w:r>
+        <w:t xml:space="preserve">  The usual </w:t>
+      </w:r>
+      <w:r>
+        <w:rPr>
+          <w:rFonts w:ascii="Courier New" w:hAnsi="Courier New" w:cs="Courier New"/>
+          <w:b/>
+          <w:sz w:val="22"/>
+        </w:rPr>
+        <w:t xml:space="preserve">configure, make, make check, </w:t>
+      </w:r>
+      <w:r>
+        <w:rPr>
+          <w:rFonts w:ascii="Courier New" w:hAnsi="Courier New" w:cs="Courier New"/>
+          <w:b/>
+          <w:sz w:val="22"/>
+        </w:rPr>
+        <w:t>make install</w:t>
+      </w:r>
+      <w:r>
+        <w:t xml:space="preserve">, </w:t>
+      </w:r>
+      <w:r>
+        <w:t xml:space="preserve">etc. process should be followed for building the library.  Please see the </w:t>
+      </w:r>
+      <w:proofErr w:type="spellStart"/>
+      <w:r>
+        <w:rPr>
+          <w:rFonts w:ascii="Courier New" w:hAnsi="Courier New" w:cs="Courier New"/>
+          <w:b/>
+          <w:sz w:val="22"/>
+        </w:rPr>
+        <w:t>release_docs</w:t>
+      </w:r>
+      <w:proofErr w:type="spellEnd"/>
+      <w:r>
+        <w:rPr>
+          <w:rFonts w:ascii="Courier New" w:hAnsi="Courier New" w:cs="Courier New"/>
+          <w:b/>
+          <w:sz w:val="22"/>
+        </w:rPr>
+        <w:t>/INSTALL</w:t>
+      </w:r>
+      <w:r>
+        <w:t xml:space="preserve"> file in the source distribution for more information about building and installing the HDF5 library.</w:t>
+      </w:r>
+    </w:p>
+    <w:p>
+      <w:r>
+        <w:t xml:space="preserve">HDF5 </w:t>
+      </w:r>
+      <w:r>
+        <w:t>SWMR prototype is currently only supported on Unix</w:t>
+      </w:r>
+      <w:r>
+        <w:t>-like systems.  Windows is not tested at this time.</w:t>
+      </w:r>
+    </w:p>
+    <w:p>
+      <w:pPr>
+        <w:pStyle w:val="Heading2"/>
+      </w:pPr>
+      <w:bookmarkStart w:id="15" w:name="_Toc234146685"/>
+      <w:bookmarkStart w:id="16" w:name="_Ref234212705"/>
+      <w:bookmarkStart w:id="17" w:name="_Ref234231238"/>
+      <w:bookmarkStart w:id="18" w:name="_Toc234249810"/>
+      <w:r>
+        <w:t>Testing SWMR</w:t>
+      </w:r>
+      <w:bookmarkStart w:id="19" w:name="_Toc234249811"/>
+      <w:bookmarkStart w:id="20" w:name="_Ref234236673"/>
       <w:bookmarkEnd w:id="15"/>
-    </w:p>
-    <w:p>
-      <w:r>
-        <w:t>No special configuration options are required to build t</w:t>
-      </w:r>
-      <w:r>
-        <w:t xml:space="preserve">he HDF5 library with </w:t>
-      </w:r>
-      <w:r>
-        <w:t xml:space="preserve">the </w:t>
-      </w:r>
-      <w:r>
-        <w:t xml:space="preserve">SWMR </w:t>
-      </w:r>
-      <w:r>
-        <w:t>functionality</w:t>
-      </w:r>
-      <w:r>
-        <w:t>.</w:t>
-      </w:r>
-      <w:r>
-        <w:t xml:space="preserve">  The usual </w:t>
-      </w:r>
-      <w:r>
-        <w:rPr>
-          <w:rFonts w:ascii="Courier New" w:hAnsi="Courier New" w:cs="Courier New"/>
-          <w:b/>
-          <w:sz w:val="22"/>
-        </w:rPr>
-        <w:t xml:space="preserve">configure, make, make check, </w:t>
-      </w:r>
-      <w:r>
-        <w:rPr>
-          <w:rFonts w:ascii="Courier New" w:hAnsi="Courier New" w:cs="Courier New"/>
-          <w:b/>
-          <w:sz w:val="22"/>
-        </w:rPr>
-        <w:t>make install</w:t>
-      </w:r>
-      <w:r>
-        <w:t xml:space="preserve">, </w:t>
-      </w:r>
-      <w:r>
-        <w:t xml:space="preserve">etc. process should be followed for building the library.  Please see the </w:t>
-      </w:r>
-      <w:proofErr w:type="spellStart"/>
-      <w:r>
-        <w:rPr>
-          <w:rFonts w:ascii="Courier New" w:hAnsi="Courier New" w:cs="Courier New"/>
-          <w:b/>
-          <w:sz w:val="22"/>
-        </w:rPr>
-        <w:t>release_docs</w:t>
-      </w:r>
-      <w:proofErr w:type="spellEnd"/>
-      <w:r>
-        <w:rPr>
-          <w:rFonts w:ascii="Courier New" w:hAnsi="Courier New" w:cs="Courier New"/>
-          <w:b/>
-          <w:sz w:val="22"/>
-        </w:rPr>
-        <w:t>/INSTALL</w:t>
-      </w:r>
-      <w:r>
-        <w:t xml:space="preserve"> file in the source distribution for more information about building and installing the HDF5 library.</w:t>
-      </w:r>
-    </w:p>
-    <w:p>
-      <w:r>
-        <w:t xml:space="preserve">HDF5 </w:t>
-      </w:r>
-      <w:r>
-        <w:t>SWMR prototype is currently only supported on Unix</w:t>
-      </w:r>
-      <w:r>
-        <w:t>-like systems.  Windows is not tested at this time.</w:t>
-      </w:r>
-    </w:p>
-    <w:p>
-      <w:pPr>
-        <w:pStyle w:val="Heading2"/>
-      </w:pPr>
-      <w:bookmarkStart w:id="16" w:name="_Toc234146685"/>
-      <w:bookmarkStart w:id="17" w:name="_Ref234212705"/>
-      <w:bookmarkStart w:id="18" w:name="_Ref234231238"/>
-      <w:bookmarkStart w:id="19" w:name="_Toc234249810"/>
-      <w:r>
-        <w:t>Testing SWMR</w:t>
-      </w:r>
-      <w:bookmarkStart w:id="20" w:name="_Toc234249811"/>
-      <w:bookmarkStart w:id="21" w:name="_Ref234236673"/>
       <w:bookmarkEnd w:id="16"/>
       <w:bookmarkEnd w:id="17"/>
       <w:bookmarkEnd w:id="18"/>
       <w:bookmarkEnd w:id="19"/>
-      <w:bookmarkEnd w:id="20"/>
-    </w:p>
-    <w:bookmarkEnd w:id="21"/>
+    </w:p>
+    <w:bookmarkEnd w:id="20"/>
     <w:p>
       <w:r>
         <w:t xml:space="preserve">In the prototype, SWMR functionality is tested as a part of </w:t>
@@ -3920,80 +3918,80 @@
       <w:pPr>
         <w:pStyle w:val="Heading1"/>
       </w:pPr>
-      <w:bookmarkStart w:id="22" w:name="_Toc234146686"/>
-      <w:bookmarkStart w:id="23" w:name="_Ref234210751"/>
-      <w:bookmarkStart w:id="24" w:name="_Toc234249812"/>
+      <w:bookmarkStart w:id="21" w:name="_Toc234146686"/>
+      <w:bookmarkStart w:id="22" w:name="_Ref234210751"/>
+      <w:bookmarkStart w:id="23" w:name="_Toc234249812"/>
       <w:r>
         <w:lastRenderedPageBreak/>
         <w:t>Programming model</w:t>
       </w:r>
+      <w:bookmarkEnd w:id="21"/>
       <w:bookmarkEnd w:id="22"/>
       <w:bookmarkEnd w:id="23"/>
+    </w:p>
+    <w:p>
+      <w:r>
+        <w:t>Our main consideration in this stage of the prototype is appending data to chunked datasets</w:t>
+      </w:r>
+      <w:r>
+        <w:t xml:space="preserve"> with unlimited dimensions</w:t>
+      </w:r>
+      <w:r>
+        <w:t xml:space="preserve">, which is anticipated to be the most common scenario where SWMR semantics are needed.  Any number of dimensions (up to the limit of the library) is supported and any of those dimensions can be unlimited in size.  </w:t>
+      </w:r>
+      <w:r>
+        <w:rPr>
+          <w:b/>
+        </w:rPr>
+        <w:t>No new file objects can be created</w:t>
+      </w:r>
+      <w:r>
+        <w:t xml:space="preserve"> under SWMR operation.  </w:t>
+      </w:r>
+      <w:r>
+        <w:rPr>
+          <w:b/>
+        </w:rPr>
+        <w:t>Variable-length and reference data types</w:t>
+      </w:r>
+      <w:r>
+        <w:t xml:space="preserve"> are not supported.</w:t>
+      </w:r>
+    </w:p>
+    <w:p>
+      <w:r>
+        <w:t xml:space="preserve">The current SWMR prototype does not support data updates of the fixed-size chunked datasets, due to a chunk indexing method that has not been fully converted </w:t>
+      </w:r>
+      <w:r>
+        <w:t xml:space="preserve">and tested </w:t>
+      </w:r>
+      <w:r>
+        <w:t>with</w:t>
+      </w:r>
+      <w:r>
+        <w:t xml:space="preserve"> </w:t>
+      </w:r>
+      <w:r>
+        <w:t xml:space="preserve">SWMR-safe semantics.  </w:t>
+      </w:r>
+      <w:r>
+        <w:t xml:space="preserve">The </w:t>
+      </w:r>
+      <w:r>
+        <w:t>work-around is to declare one dimension to be unlimited (H5S_UNLIMITED).</w:t>
+      </w:r>
+    </w:p>
+    <w:p>
+      <w:pPr>
+        <w:pStyle w:val="Heading2"/>
+      </w:pPr>
+      <w:bookmarkStart w:id="24" w:name="_Toc234146687"/>
+      <w:bookmarkStart w:id="25" w:name="_Toc234249813"/>
+      <w:r>
+        <w:t>How to set up SWMR access to HDF5 file?</w:t>
+      </w:r>
       <w:bookmarkEnd w:id="24"/>
-    </w:p>
-    <w:p>
-      <w:r>
-        <w:t>Our main consideration in this stage of the prototype is appending data to chunked datasets</w:t>
-      </w:r>
-      <w:r>
-        <w:t xml:space="preserve"> with unlimited dimensions</w:t>
-      </w:r>
-      <w:r>
-        <w:t xml:space="preserve">, which is anticipated to be the most common scenario where SWMR semantics are needed.  Any number of dimensions (up to the limit of the library) is supported and any of those dimensions can be unlimited in size.  </w:t>
-      </w:r>
-      <w:r>
-        <w:rPr>
-          <w:b/>
-        </w:rPr>
-        <w:t>No new file objects can be created</w:t>
-      </w:r>
-      <w:r>
-        <w:t xml:space="preserve"> under SWMR operation.  </w:t>
-      </w:r>
-      <w:r>
-        <w:rPr>
-          <w:b/>
-        </w:rPr>
-        <w:t>Variable-length and reference data types</w:t>
-      </w:r>
-      <w:r>
-        <w:t xml:space="preserve"> are not supported.</w:t>
-      </w:r>
-    </w:p>
-    <w:p>
-      <w:r>
-        <w:t xml:space="preserve">The current SWMR prototype does not support data updates of the fixed-size chunked datasets, due to a chunk indexing method that has not been fully converted </w:t>
-      </w:r>
-      <w:r>
-        <w:t xml:space="preserve">and tested </w:t>
-      </w:r>
-      <w:r>
-        <w:t>with</w:t>
-      </w:r>
-      <w:r>
-        <w:t xml:space="preserve"> </w:t>
-      </w:r>
-      <w:r>
-        <w:t xml:space="preserve">SWMR-safe semantics.  </w:t>
-      </w:r>
-      <w:r>
-        <w:t xml:space="preserve">The </w:t>
-      </w:r>
-      <w:r>
-        <w:t>work-around is to declare one dimension to be unlimited (H5S_UNLIMITED).</w:t>
-      </w:r>
-    </w:p>
-    <w:p>
-      <w:pPr>
-        <w:pStyle w:val="Heading2"/>
-      </w:pPr>
-      <w:bookmarkStart w:id="25" w:name="_Toc234146687"/>
-      <w:bookmarkStart w:id="26" w:name="_Toc234249813"/>
-      <w:r>
-        <w:t>How to set up SWMR access to HDF5 file?</w:t>
-      </w:r>
       <w:bookmarkEnd w:id="25"/>
-      <w:bookmarkEnd w:id="26"/>
     </w:p>
     <w:p>
       <w:r>
@@ -4046,64 +4044,505 @@
         <w:spacing w:after="0"/>
         <w:contextualSpacing/>
         <w:jc w:val="both"/>
-      </w:pPr>
-      <w:r>
-        <w:t xml:space="preserve">Create/open the HDF5 file as in </w:t>
-      </w:r>
-      <w:r>
-        <w:t>non-SWMR</w:t>
-      </w:r>
-      <w:r>
-        <w:t xml:space="preserve"> access</w:t>
-      </w:r>
-      <w:r>
-        <w:t>.</w:t>
-      </w:r>
+        <w:rPr>
+          <w:ins w:id="26" w:author="Vailin Choi" w:date="2015-12-28T16:25:00Z"/>
+        </w:rPr>
+      </w:pPr>
+      <w:r>
+        <w:t>Create</w:t>
+      </w:r>
+      <w:del w:id="27" w:author="Vailin Choi" w:date="2015-12-28T16:24:00Z">
+        <w:r>
+          <w:delText>/open</w:delText>
+        </w:r>
+      </w:del>
+      <w:ins w:id="28" w:author="Vailin Choi" w:date="2015-12-28T16:25:00Z">
+        <w:r>
+          <w:t xml:space="preserve"> </w:t>
+        </w:r>
+      </w:ins>
+      <w:del w:id="29" w:author="Vailin Choi" w:date="2015-12-28T16:25:00Z">
+        <w:r>
+          <w:delText xml:space="preserve"> </w:delText>
+        </w:r>
+      </w:del>
+      <w:r>
+        <w:t xml:space="preserve">the HDF5 file </w:t>
+      </w:r>
+      <w:del w:id="30" w:author="Vailin Choi" w:date="2015-12-28T16:25:00Z">
+        <w:r>
+          <w:delText xml:space="preserve">as in </w:delText>
+        </w:r>
+        <w:r>
+          <w:delText>non-SWMR</w:delText>
+        </w:r>
+        <w:r>
+          <w:delText xml:space="preserve"> access</w:delText>
+        </w:r>
+      </w:del>
+      <w:ins w:id="31" w:author="Vailin Choi" w:date="2015-12-28T16:25:00Z">
+        <w:r>
+          <w:t>using either one of the following ways:</w:t>
+        </w:r>
+      </w:ins>
     </w:p>
     <w:p>
       <w:pPr>
         <w:pStyle w:val="ListParagraph"/>
         <w:spacing w:after="0"/>
-        <w:ind w:left="1440"/>
         <w:contextualSpacing/>
         <w:jc w:val="both"/>
         <w:rPr>
+          <w:ins w:id="32" w:author="Vailin Choi" w:date="2015-12-28T16:25:00Z"/>
           <w:rFonts w:ascii="Courier New" w:hAnsi="Courier New" w:cs="Courier New"/>
           <w:b/>
           <w:sz w:val="20"/>
           <w:szCs w:val="20"/>
         </w:rPr>
-      </w:pPr>
-      <w:proofErr w:type="gramStart"/>
-      <w:r>
-        <w:rPr>
+        <w:pPrChange w:id="33" w:author="Vailin Choi" w:date="2015-12-28T16:31:00Z">
+          <w:pPr>
+            <w:pStyle w:val="ListParagraph"/>
+            <w:numPr>
+              <w:numId w:val="37"/>
+            </w:numPr>
+            <w:spacing w:after="0"/>
+            <w:ind w:hanging="360"/>
+            <w:contextualSpacing/>
+            <w:jc w:val="both"/>
+          </w:pPr>
+        </w:pPrChange>
+      </w:pPr>
+      <w:bookmarkStart w:id="34" w:name="_GoBack"/>
+      <w:bookmarkEnd w:id="34"/>
+    </w:p>
+    <w:p>
+      <w:pPr>
+        <w:pStyle w:val="ListParagraph"/>
+        <w:numPr>
+          <w:ilvl w:val="2"/>
+          <w:numId w:val="37"/>
+        </w:numPr>
+        <w:spacing w:after="0"/>
+        <w:contextualSpacing/>
+        <w:jc w:val="both"/>
+        <w:rPr>
+          <w:ins w:id="35" w:author="Vailin Choi" w:date="2015-12-28T16:28:00Z"/>
+        </w:rPr>
+        <w:pPrChange w:id="36" w:author="Vailin Choi" w:date="2015-12-28T16:25:00Z">
+          <w:pPr>
+            <w:pStyle w:val="ListParagraph"/>
+            <w:numPr>
+              <w:ilvl w:val="1"/>
+              <w:numId w:val="37"/>
+            </w:numPr>
+            <w:spacing w:after="0"/>
+            <w:ind w:left="1440" w:hanging="360"/>
+            <w:contextualSpacing/>
+            <w:jc w:val="both"/>
+          </w:pPr>
+        </w:pPrChange>
+      </w:pPr>
+      <w:ins w:id="37" w:author="Vailin Choi" w:date="2015-12-28T16:26:00Z">
+        <w:r>
+          <w:t>Create the file with the latest file format:</w:t>
+        </w:r>
+      </w:ins>
+    </w:p>
+    <w:p>
+      <w:pPr>
+        <w:pStyle w:val="ListParagraph"/>
+        <w:spacing w:after="0"/>
+        <w:ind w:left="2160"/>
+        <w:contextualSpacing/>
+        <w:jc w:val="both"/>
+        <w:rPr>
+          <w:ins w:id="38" w:author="Vailin Choi" w:date="2015-12-28T16:27:00Z"/>
+        </w:rPr>
+        <w:pPrChange w:id="39" w:author="Vailin Choi" w:date="2015-12-28T16:28:00Z">
+          <w:pPr>
+            <w:pStyle w:val="ListParagraph"/>
+            <w:numPr>
+              <w:ilvl w:val="1"/>
+              <w:numId w:val="37"/>
+            </w:numPr>
+            <w:spacing w:after="0"/>
+            <w:ind w:left="1440" w:hanging="360"/>
+            <w:contextualSpacing/>
+            <w:jc w:val="both"/>
+          </w:pPr>
+        </w:pPrChange>
+      </w:pPr>
+    </w:p>
+    <w:p>
+      <w:pPr>
+        <w:ind w:left="1440" w:firstLine="720"/>
+        <w:rPr>
+          <w:ins w:id="40" w:author="Vailin Choi" w:date="2015-12-28T16:26:00Z"/>
           <w:rFonts w:ascii="Courier New" w:hAnsi="Courier New" w:cs="Courier New"/>
           <w:b/>
           <w:sz w:val="20"/>
           <w:szCs w:val="20"/>
-        </w:rPr>
-        <w:t>fid</w:t>
-      </w:r>
-      <w:proofErr w:type="gramEnd"/>
-      <w:r>
-        <w:rPr>
+          <w:rPrChange w:id="41" w:author="Vailin Choi" w:date="2015-12-28T16:29:00Z">
+            <w:rPr>
+              <w:ins w:id="42" w:author="Vailin Choi" w:date="2015-12-28T16:26:00Z"/>
+            </w:rPr>
+          </w:rPrChange>
+        </w:rPr>
+        <w:pPrChange w:id="43" w:author="Vailin Choi" w:date="2015-12-28T16:30:00Z">
+          <w:pPr>
+            <w:pStyle w:val="ListParagraph"/>
+            <w:numPr>
+              <w:ilvl w:val="1"/>
+              <w:numId w:val="37"/>
+            </w:numPr>
+            <w:spacing w:after="0"/>
+            <w:ind w:left="1440" w:hanging="360"/>
+            <w:contextualSpacing/>
+            <w:jc w:val="both"/>
+          </w:pPr>
+        </w:pPrChange>
+      </w:pPr>
+      <w:ins w:id="44" w:author="Vailin Choi" w:date="2015-12-28T16:27:00Z">
+        <w:r>
+          <w:rPr>
+            <w:rFonts w:ascii="Courier New" w:hAnsi="Courier New" w:cs="Courier New"/>
+            <w:b/>
+            <w:sz w:val="20"/>
+            <w:szCs w:val="20"/>
+            <w:rPrChange w:id="45" w:author="Vailin Choi" w:date="2015-12-28T16:29:00Z">
+              <w:rPr/>
+            </w:rPrChange>
+          </w:rPr>
+          <w:t>H5P_set_li</w:t>
+        </w:r>
+        <w:r>
+          <w:rPr>
+            <w:rFonts w:ascii="Courier New" w:hAnsi="Courier New" w:cs="Courier New"/>
+            <w:b/>
+            <w:sz w:val="20"/>
+            <w:szCs w:val="20"/>
+            <w:rPrChange w:id="46" w:author="Vailin Choi" w:date="2015-12-28T16:29:00Z">
+              <w:rPr>
+                <w:rFonts w:ascii="Courier New" w:hAnsi="Courier New" w:cs="Courier New"/>
+                <w:b/>
+                <w:sz w:val="20"/>
+                <w:szCs w:val="20"/>
+              </w:rPr>
+            </w:rPrChange>
+          </w:rPr>
+          <w:t>bver_</w:t>
+        </w:r>
+        <w:proofErr w:type="gramStart"/>
+        <w:r>
+          <w:rPr>
+            <w:rFonts w:ascii="Courier New" w:hAnsi="Courier New" w:cs="Courier New"/>
+            <w:b/>
+            <w:sz w:val="20"/>
+            <w:szCs w:val="20"/>
+            <w:rPrChange w:id="47" w:author="Vailin Choi" w:date="2015-12-28T16:29:00Z">
+              <w:rPr>
+                <w:rFonts w:ascii="Courier New" w:hAnsi="Courier New" w:cs="Courier New"/>
+                <w:b/>
+                <w:sz w:val="20"/>
+                <w:szCs w:val="20"/>
+              </w:rPr>
+            </w:rPrChange>
+          </w:rPr>
+          <w:t>bounds(</w:t>
+        </w:r>
+        <w:proofErr w:type="gramEnd"/>
+        <w:r>
+          <w:rPr>
+            <w:rFonts w:ascii="Courier New" w:hAnsi="Courier New" w:cs="Courier New"/>
+            <w:b/>
+            <w:sz w:val="20"/>
+            <w:szCs w:val="20"/>
+            <w:rPrChange w:id="48" w:author="Vailin Choi" w:date="2015-12-28T16:29:00Z">
+              <w:rPr>
+                <w:rFonts w:ascii="Courier New" w:hAnsi="Courier New" w:cs="Courier New"/>
+                <w:b/>
+                <w:sz w:val="20"/>
+                <w:szCs w:val="20"/>
+              </w:rPr>
+            </w:rPrChange>
+          </w:rPr>
+          <w:t>fapl,</w:t>
+        </w:r>
+      </w:ins>
+      <w:ins w:id="49" w:author="Vailin Choi" w:date="2015-12-28T16:28:00Z">
+        <w:r>
+          <w:rPr>
+            <w:rFonts w:ascii="Courier New" w:hAnsi="Courier New" w:cs="Courier New"/>
+            <w:b/>
+            <w:sz w:val="20"/>
+            <w:szCs w:val="20"/>
+            <w:rPrChange w:id="50" w:author="Vailin Choi" w:date="2015-12-28T16:29:00Z">
+              <w:rPr>
+                <w:rFonts w:ascii="Courier New" w:hAnsi="Courier New" w:cs="Courier New"/>
+                <w:b/>
+                <w:sz w:val="20"/>
+                <w:szCs w:val="20"/>
+              </w:rPr>
+            </w:rPrChange>
+          </w:rPr>
+          <w:t>H5F_LIBVER_LATEST,</w:t>
+        </w:r>
+        <w:r>
+          <w:rPr>
+            <w:rFonts w:ascii="Courier New" w:hAnsi="Courier New" w:cs="Courier New"/>
+            <w:b/>
+            <w:sz w:val="20"/>
+            <w:szCs w:val="20"/>
+            <w:rPrChange w:id="51" w:author="Vailin Choi" w:date="2015-12-28T16:29:00Z">
+              <w:rPr>
+                <w:rFonts w:ascii="Courier New" w:hAnsi="Courier New" w:cs="Courier New"/>
+                <w:b/>
+                <w:sz w:val="20"/>
+                <w:szCs w:val="20"/>
+              </w:rPr>
+            </w:rPrChange>
+          </w:rPr>
+          <w:t>H5F_LIBVER_LATEST</w:t>
+        </w:r>
+        <w:r>
+          <w:rPr>
+            <w:rFonts w:ascii="Courier New" w:hAnsi="Courier New" w:cs="Courier New"/>
+            <w:b/>
+            <w:sz w:val="20"/>
+            <w:szCs w:val="20"/>
+            <w:rPrChange w:id="52" w:author="Vailin Choi" w:date="2015-12-28T16:29:00Z">
+              <w:rPr>
+                <w:rFonts w:ascii="Courier New" w:hAnsi="Courier New" w:cs="Courier New"/>
+                <w:b/>
+                <w:sz w:val="20"/>
+                <w:szCs w:val="20"/>
+              </w:rPr>
+            </w:rPrChange>
+          </w:rPr>
+          <w:t>);</w:t>
+        </w:r>
+      </w:ins>
+    </w:p>
+    <w:p>
+      <w:pPr>
+        <w:spacing w:after="0"/>
+        <w:ind w:left="1440" w:firstLine="720"/>
+        <w:contextualSpacing/>
+        <w:rPr>
+          <w:ins w:id="53" w:author="Vailin Choi" w:date="2015-12-28T16:26:00Z"/>
           <w:rFonts w:ascii="Courier New" w:hAnsi="Courier New" w:cs="Courier New"/>
           <w:b/>
           <w:sz w:val="20"/>
           <w:szCs w:val="20"/>
-        </w:rPr>
-        <w:t xml:space="preserve"> = H5Fcreate(FILE</w:t>
-      </w:r>
-      <w:r>
+          <w:rPrChange w:id="54" w:author="Vailin Choi" w:date="2015-12-28T16:26:00Z">
+            <w:rPr>
+              <w:ins w:id="55" w:author="Vailin Choi" w:date="2015-12-28T16:26:00Z"/>
+            </w:rPr>
+          </w:rPrChange>
+        </w:rPr>
+        <w:pPrChange w:id="56" w:author="Vailin Choi" w:date="2015-12-28T16:26:00Z">
+          <w:pPr>
+            <w:pStyle w:val="ListParagraph"/>
+            <w:numPr>
+              <w:numId w:val="37"/>
+            </w:numPr>
+            <w:spacing w:after="0"/>
+            <w:ind w:hanging="360"/>
+            <w:contextualSpacing/>
+            <w:jc w:val="both"/>
+          </w:pPr>
+        </w:pPrChange>
+      </w:pPr>
+      <w:proofErr w:type="gramStart"/>
+      <w:ins w:id="57" w:author="Vailin Choi" w:date="2015-12-28T16:26:00Z">
+        <w:r>
+          <w:rPr>
+            <w:rFonts w:ascii="Courier New" w:hAnsi="Courier New" w:cs="Courier New"/>
+            <w:b/>
+            <w:sz w:val="20"/>
+            <w:szCs w:val="20"/>
+            <w:rPrChange w:id="58" w:author="Vailin Choi" w:date="2015-12-28T16:26:00Z">
+              <w:rPr/>
+            </w:rPrChange>
+          </w:rPr>
+          <w:t>fid</w:t>
+        </w:r>
+        <w:proofErr w:type="gramEnd"/>
+        <w:r>
+          <w:rPr>
+            <w:rFonts w:ascii="Courier New" w:hAnsi="Courier New" w:cs="Courier New"/>
+            <w:b/>
+            <w:sz w:val="20"/>
+            <w:szCs w:val="20"/>
+            <w:rPrChange w:id="59" w:author="Vailin Choi" w:date="2015-12-28T16:26:00Z">
+              <w:rPr/>
+            </w:rPrChange>
+          </w:rPr>
+          <w:t xml:space="preserve"> = H5Fcreate(FILE, H5F_ACC_TRUNC, </w:t>
+        </w:r>
+        <w:proofErr w:type="spellStart"/>
+        <w:r>
+          <w:rPr>
+            <w:rFonts w:ascii="Courier New" w:hAnsi="Courier New" w:cs="Courier New"/>
+            <w:b/>
+            <w:sz w:val="20"/>
+            <w:szCs w:val="20"/>
+            <w:rPrChange w:id="60" w:author="Vailin Choi" w:date="2015-12-28T16:26:00Z">
+              <w:rPr/>
+            </w:rPrChange>
+          </w:rPr>
+          <w:t>fcpl</w:t>
+        </w:r>
+        <w:proofErr w:type="spellEnd"/>
+        <w:r>
+          <w:rPr>
+            <w:rFonts w:ascii="Courier New" w:hAnsi="Courier New" w:cs="Courier New"/>
+            <w:b/>
+            <w:sz w:val="20"/>
+            <w:szCs w:val="20"/>
+            <w:rPrChange w:id="61" w:author="Vailin Choi" w:date="2015-12-28T16:26:00Z">
+              <w:rPr/>
+            </w:rPrChange>
+          </w:rPr>
+          <w:t xml:space="preserve">, </w:t>
+        </w:r>
+        <w:proofErr w:type="spellStart"/>
+        <w:r>
+          <w:rPr>
+            <w:rFonts w:ascii="Courier New" w:hAnsi="Courier New" w:cs="Courier New"/>
+            <w:b/>
+            <w:sz w:val="20"/>
+            <w:szCs w:val="20"/>
+            <w:rPrChange w:id="62" w:author="Vailin Choi" w:date="2015-12-28T16:26:00Z">
+              <w:rPr/>
+            </w:rPrChange>
+          </w:rPr>
+          <w:t>fapl</w:t>
+        </w:r>
+        <w:proofErr w:type="spellEnd"/>
+        <w:r>
+          <w:rPr>
+            <w:rFonts w:ascii="Courier New" w:hAnsi="Courier New" w:cs="Courier New"/>
+            <w:b/>
+            <w:sz w:val="20"/>
+            <w:szCs w:val="20"/>
+            <w:rPrChange w:id="63" w:author="Vailin Choi" w:date="2015-12-28T16:26:00Z">
+              <w:rPr/>
+            </w:rPrChange>
+          </w:rPr>
+          <w:t>);</w:t>
+        </w:r>
+      </w:ins>
+    </w:p>
+    <w:p>
+      <w:pPr>
+        <w:pStyle w:val="ListParagraph"/>
+        <w:spacing w:after="0"/>
+        <w:ind w:left="2160"/>
+        <w:contextualSpacing/>
+        <w:jc w:val="both"/>
+        <w:rPr>
+          <w:ins w:id="64" w:author="Vailin Choi" w:date="2015-12-28T16:26:00Z"/>
+        </w:rPr>
+        <w:pPrChange w:id="65" w:author="Vailin Choi" w:date="2015-12-28T16:26:00Z">
+          <w:pPr>
+            <w:pStyle w:val="ListParagraph"/>
+            <w:numPr>
+              <w:ilvl w:val="1"/>
+              <w:numId w:val="37"/>
+            </w:numPr>
+            <w:spacing w:after="0"/>
+            <w:ind w:left="1440" w:hanging="360"/>
+            <w:contextualSpacing/>
+            <w:jc w:val="both"/>
+          </w:pPr>
+        </w:pPrChange>
+      </w:pPr>
+    </w:p>
+    <w:p>
+      <w:pPr>
+        <w:pStyle w:val="ListParagraph"/>
+        <w:numPr>
+          <w:ilvl w:val="2"/>
+          <w:numId w:val="37"/>
+        </w:numPr>
+        <w:spacing w:after="0"/>
+        <w:contextualSpacing/>
+        <w:jc w:val="both"/>
+        <w:rPr>
+          <w:ins w:id="66" w:author="Vailin Choi" w:date="2015-12-28T16:27:00Z"/>
+        </w:rPr>
+        <w:pPrChange w:id="67" w:author="Vailin Choi" w:date="2015-12-28T16:25:00Z">
+          <w:pPr>
+            <w:pStyle w:val="ListParagraph"/>
+            <w:numPr>
+              <w:ilvl w:val="1"/>
+              <w:numId w:val="37"/>
+            </w:numPr>
+            <w:spacing w:after="0"/>
+            <w:ind w:left="1440" w:hanging="360"/>
+            <w:contextualSpacing/>
+            <w:jc w:val="both"/>
+          </w:pPr>
+        </w:pPrChange>
+      </w:pPr>
+      <w:ins w:id="68" w:author="Vailin Choi" w:date="2015-12-28T16:26:00Z">
+        <w:r>
+          <w:t>Create the file without the latest file format:</w:t>
+        </w:r>
+      </w:ins>
+    </w:p>
+    <w:p>
+      <w:pPr>
+        <w:pStyle w:val="ListParagraph"/>
+        <w:spacing w:after="0"/>
+        <w:ind w:left="2160"/>
+        <w:contextualSpacing/>
+        <w:jc w:val="both"/>
+        <w:pPrChange w:id="69" w:author="Vailin Choi" w:date="2015-12-28T16:27:00Z">
+          <w:pPr>
+            <w:pStyle w:val="ListParagraph"/>
+            <w:numPr>
+              <w:ilvl w:val="1"/>
+              <w:numId w:val="37"/>
+            </w:numPr>
+            <w:spacing w:after="0"/>
+            <w:ind w:left="1440" w:hanging="360"/>
+            <w:contextualSpacing/>
+            <w:jc w:val="both"/>
+          </w:pPr>
+        </w:pPrChange>
+      </w:pPr>
+      <w:del w:id="70" w:author="Vailin Choi" w:date="2015-12-28T16:25:00Z">
+        <w:r>
+          <w:delText>.</w:delText>
+        </w:r>
+      </w:del>
+    </w:p>
+    <w:p>
+      <w:pPr>
+        <w:pStyle w:val="ListParagraph"/>
+        <w:spacing w:after="0"/>
+        <w:ind w:left="1440" w:firstLine="720"/>
+        <w:contextualSpacing/>
+        <w:jc w:val="both"/>
         <w:rPr>
           <w:rFonts w:ascii="Courier New" w:hAnsi="Courier New" w:cs="Courier New"/>
           <w:b/>
           <w:sz w:val="20"/>
           <w:szCs w:val="20"/>
         </w:rPr>
-        <w:t xml:space="preserve">, H5F_ACC_TRUNC, </w:t>
-      </w:r>
-      <w:proofErr w:type="spellStart"/>
+        <w:pPrChange w:id="71" w:author="Vailin Choi" w:date="2015-12-28T16:26:00Z">
+          <w:pPr>
+            <w:pStyle w:val="ListParagraph"/>
+            <w:spacing w:after="0"/>
+            <w:ind w:left="1440"/>
+            <w:contextualSpacing/>
+            <w:jc w:val="both"/>
+          </w:pPr>
+        </w:pPrChange>
+      </w:pPr>
+      <w:proofErr w:type="gramStart"/>
       <w:r>
         <w:rPr>
           <w:rFonts w:ascii="Courier New" w:hAnsi="Courier New" w:cs="Courier New"/>
@@ -4111,9 +4550,9 @@
           <w:sz w:val="20"/>
           <w:szCs w:val="20"/>
         </w:rPr>
-        <w:t>fcpl</w:t>
-      </w:r>
-      <w:proofErr w:type="spellEnd"/>
+        <w:t>fid</w:t>
+      </w:r>
+      <w:proofErr w:type="gramEnd"/>
       <w:r>
         <w:rPr>
           <w:rFonts w:ascii="Courier New" w:hAnsi="Courier New" w:cs="Courier New"/>
@@ -4121,9 +4560,8 @@
           <w:sz w:val="20"/>
           <w:szCs w:val="20"/>
         </w:rPr>
-        <w:t xml:space="preserve">, </w:t>
-      </w:r>
-      <w:proofErr w:type="spellStart"/>
+        <w:t xml:space="preserve"> = H5Fcreate(FILE</w:t>
+      </w:r>
       <w:r>
         <w:rPr>
           <w:rFonts w:ascii="Courier New" w:hAnsi="Courier New" w:cs="Courier New"/>
@@ -4131,9 +4569,70 @@
           <w:sz w:val="20"/>
           <w:szCs w:val="20"/>
         </w:rPr>
-        <w:t>fapl</w:t>
-      </w:r>
-      <w:proofErr w:type="spellEnd"/>
+        <w:t>,</w:t>
+      </w:r>
+      <w:del w:id="72" w:author="Vailin Choi" w:date="2015-12-28T16:30:00Z">
+        <w:r>
+          <w:rPr>
+            <w:rFonts w:ascii="Courier New" w:hAnsi="Courier New" w:cs="Courier New"/>
+            <w:b/>
+            <w:sz w:val="20"/>
+            <w:szCs w:val="20"/>
+          </w:rPr>
+          <w:delText xml:space="preserve"> </w:delText>
+        </w:r>
+      </w:del>
+      <w:r>
+        <w:rPr>
+          <w:rFonts w:ascii="Courier New" w:hAnsi="Courier New" w:cs="Courier New"/>
+          <w:b/>
+          <w:sz w:val="20"/>
+          <w:szCs w:val="20"/>
+        </w:rPr>
+        <w:t>H5F_ACC_TRUNC</w:t>
+      </w:r>
+      <w:ins w:id="73" w:author="Vailin Choi" w:date="2015-12-28T16:27:00Z">
+        <w:r>
+          <w:rPr>
+            <w:rFonts w:ascii="Courier New" w:hAnsi="Courier New" w:cs="Courier New"/>
+            <w:b/>
+            <w:sz w:val="20"/>
+            <w:szCs w:val="20"/>
+          </w:rPr>
+          <w:t>|H5F_ACC_SWMR_WRITE</w:t>
+        </w:r>
+      </w:ins>
+      <w:r>
+        <w:rPr>
+          <w:rFonts w:ascii="Courier New" w:hAnsi="Courier New" w:cs="Courier New"/>
+          <w:b/>
+          <w:sz w:val="20"/>
+          <w:szCs w:val="20"/>
+        </w:rPr>
+        <w:t xml:space="preserve">, fcpl, </w:t>
+      </w:r>
+      <w:del w:id="74" w:author="Vailin Choi" w:date="2015-12-28T16:27:00Z">
+        <w:r>
+          <w:rPr>
+            <w:rFonts w:ascii="Courier New" w:hAnsi="Courier New" w:cs="Courier New"/>
+            <w:b/>
+            <w:sz w:val="20"/>
+            <w:szCs w:val="20"/>
+          </w:rPr>
+          <w:delText>fapl</w:delText>
+        </w:r>
+      </w:del>
+      <w:ins w:id="75" w:author="Vailin Choi" w:date="2015-12-28T16:27:00Z">
+        <w:r>
+          <w:rPr>
+            <w:rFonts w:ascii="Courier New" w:hAnsi="Courier New" w:cs="Courier New"/>
+            <w:b/>
+            <w:sz w:val="20"/>
+            <w:szCs w:val="20"/>
+          </w:rPr>
+          <w:t>H5P_DEFAULT</w:t>
+        </w:r>
+      </w:ins>
       <w:r>
         <w:rPr>
           <w:rFonts w:ascii="Courier New" w:hAnsi="Courier New" w:cs="Courier New"/>
@@ -4705,15 +5204,15 @@
       <w:pPr>
         <w:pStyle w:val="Heading2"/>
       </w:pPr>
-      <w:bookmarkStart w:id="27" w:name="_Ref234126245"/>
-      <w:bookmarkStart w:id="28" w:name="_Toc234146688"/>
-      <w:bookmarkStart w:id="29" w:name="_Toc234249814"/>
+      <w:bookmarkStart w:id="76" w:name="_Ref234126245"/>
+      <w:bookmarkStart w:id="77" w:name="_Toc234146688"/>
+      <w:bookmarkStart w:id="78" w:name="_Toc234249814"/>
       <w:r>
         <w:t>H5Dflush and H5Drefresh</w:t>
       </w:r>
-      <w:bookmarkEnd w:id="27"/>
-      <w:bookmarkEnd w:id="28"/>
-      <w:bookmarkEnd w:id="29"/>
+      <w:bookmarkEnd w:id="76"/>
+      <w:bookmarkEnd w:id="77"/>
+      <w:bookmarkEnd w:id="78"/>
     </w:p>
     <w:p>
       <w:r>
@@ -4727,13 +5226,13 @@
       <w:pPr>
         <w:pStyle w:val="Heading3"/>
       </w:pPr>
-      <w:bookmarkStart w:id="30" w:name="_Toc234146689"/>
-      <w:bookmarkStart w:id="31" w:name="_Toc234249815"/>
+      <w:bookmarkStart w:id="79" w:name="_Toc234146689"/>
+      <w:bookmarkStart w:id="80" w:name="_Toc234249815"/>
       <w:r>
         <w:t>H5Dflush</w:t>
       </w:r>
-      <w:bookmarkEnd w:id="30"/>
-      <w:bookmarkEnd w:id="31"/>
+      <w:bookmarkEnd w:id="79"/>
+      <w:bookmarkEnd w:id="80"/>
       <w:r>
         <w:t xml:space="preserve"> </w:t>
       </w:r>
@@ -4996,13 +5495,13 @@
       <w:pPr>
         <w:pStyle w:val="Heading3"/>
       </w:pPr>
-      <w:bookmarkStart w:id="32" w:name="_Toc234146690"/>
-      <w:bookmarkStart w:id="33" w:name="_Toc234249816"/>
+      <w:bookmarkStart w:id="81" w:name="_Toc234146690"/>
+      <w:bookmarkStart w:id="82" w:name="_Toc234249816"/>
       <w:r>
         <w:t>H5Drefresh</w:t>
       </w:r>
-      <w:bookmarkEnd w:id="32"/>
-      <w:bookmarkEnd w:id="33"/>
+      <w:bookmarkEnd w:id="81"/>
+      <w:bookmarkEnd w:id="82"/>
     </w:p>
     <w:p>
       <w:r>
@@ -5248,7 +5747,7 @@
           <w:szCs w:val="28"/>
         </w:rPr>
       </w:pPr>
-      <w:bookmarkStart w:id="34" w:name="_Ref234123718"/>
+      <w:bookmarkStart w:id="83" w:name="_Ref234123718"/>
       <w:r>
         <w:br w:type="page"/>
       </w:r>
@@ -5257,22 +5756,22 @@
       <w:pPr>
         <w:pStyle w:val="Heading1"/>
       </w:pPr>
-      <w:bookmarkStart w:id="35" w:name="_Toc234146691"/>
-      <w:bookmarkStart w:id="36" w:name="_Ref234210817"/>
-      <w:bookmarkStart w:id="37" w:name="_Ref234248709"/>
-      <w:bookmarkStart w:id="38" w:name="_Toc234249817"/>
+      <w:bookmarkStart w:id="84" w:name="_Toc234146691"/>
+      <w:bookmarkStart w:id="85" w:name="_Ref234210817"/>
+      <w:bookmarkStart w:id="86" w:name="_Ref234248709"/>
+      <w:bookmarkStart w:id="87" w:name="_Toc234249817"/>
       <w:r>
         <w:lastRenderedPageBreak/>
         <w:t xml:space="preserve">SWMR </w:t>
       </w:r>
-      <w:bookmarkEnd w:id="34"/>
-      <w:bookmarkEnd w:id="35"/>
-      <w:bookmarkEnd w:id="36"/>
+      <w:bookmarkEnd w:id="83"/>
+      <w:bookmarkEnd w:id="84"/>
+      <w:bookmarkEnd w:id="85"/>
       <w:r>
         <w:t>examples</w:t>
       </w:r>
-      <w:bookmarkEnd w:id="37"/>
-      <w:bookmarkEnd w:id="38"/>
+      <w:bookmarkEnd w:id="86"/>
+      <w:bookmarkEnd w:id="87"/>
     </w:p>
     <w:p>
       <w:pPr>
@@ -5585,15 +6084,15 @@
       <w:pPr>
         <w:pStyle w:val="Heading2"/>
       </w:pPr>
-      <w:bookmarkStart w:id="39" w:name="_Ref234144270"/>
-      <w:bookmarkStart w:id="40" w:name="_Toc234146692"/>
-      <w:bookmarkStart w:id="41" w:name="_Toc234249818"/>
+      <w:bookmarkStart w:id="88" w:name="_Ref234144270"/>
+      <w:bookmarkStart w:id="89" w:name="_Toc234146692"/>
+      <w:bookmarkStart w:id="90" w:name="_Toc234249818"/>
       <w:r>
         <w:t>Appending a single chunk to a dataset</w:t>
       </w:r>
-      <w:bookmarkEnd w:id="39"/>
-      <w:bookmarkEnd w:id="40"/>
-      <w:bookmarkEnd w:id="41"/>
+      <w:bookmarkEnd w:id="88"/>
+      <w:bookmarkEnd w:id="89"/>
+      <w:bookmarkEnd w:id="90"/>
       <w:r>
         <w:t xml:space="preserve"> </w:t>
       </w:r>
@@ -5602,8 +6101,8 @@
       <w:pPr>
         <w:pStyle w:val="Heading3"/>
       </w:pPr>
-      <w:bookmarkStart w:id="42" w:name="_Toc234146693"/>
-      <w:bookmarkStart w:id="43" w:name="_Toc234249819"/>
+      <w:bookmarkStart w:id="91" w:name="_Toc234146693"/>
+      <w:bookmarkStart w:id="92" w:name="_Toc234249819"/>
       <w:r>
         <w:t>Description</w:t>
       </w:r>
@@ -5614,8 +6113,8 @@
       <w:r>
         <w:t>use_append_chunk</w:t>
       </w:r>
-      <w:bookmarkEnd w:id="42"/>
-      <w:bookmarkEnd w:id="43"/>
+      <w:bookmarkEnd w:id="91"/>
+      <w:bookmarkEnd w:id="92"/>
       <w:proofErr w:type="spellEnd"/>
     </w:p>
     <w:p>
@@ -6271,7 +6770,7 @@
         </w:rPr>
         <w:fldChar w:fldCharType="separate"/>
       </w:r>
-      <w:ins w:id="44" w:author="Elena Pourmal" w:date="2013-06-30T22:37:00Z">
+      <w:ins w:id="93" w:author="Elena Pourmal" w:date="2013-06-30T22:37:00Z">
         <w:r>
           <w:rPr>
             <w:sz w:val="24"/>
@@ -6288,7 +6787,7 @@
           <w:t>1</w:t>
         </w:r>
       </w:ins>
-      <w:del w:id="45" w:author="Elena Pourmal" w:date="2013-06-30T22:37:00Z">
+      <w:del w:id="94" w:author="Elena Pourmal" w:date="2013-06-30T22:37:00Z">
         <w:r>
           <w:rPr>
             <w:rFonts w:asciiTheme="minorHAnsi" w:hAnsiTheme="minorHAnsi"/>
@@ -7095,7 +7594,7 @@
           <w:szCs w:val="24"/>
         </w:rPr>
       </w:pPr>
-      <w:bookmarkStart w:id="46" w:name="_Ref234139529"/>
+      <w:bookmarkStart w:id="95" w:name="_Ref234139529"/>
       <w:r>
         <w:rPr>
           <w:sz w:val="24"/>
@@ -7139,7 +7638,7 @@
         </w:rPr>
         <w:fldChar w:fldCharType="end"/>
       </w:r>
-      <w:bookmarkEnd w:id="46"/>
+      <w:bookmarkEnd w:id="95"/>
       <w:r>
         <w:rPr>
           <w:sz w:val="24"/>
@@ -7434,8 +7933,8 @@
       <w:pPr>
         <w:pStyle w:val="Heading3"/>
       </w:pPr>
-      <w:bookmarkStart w:id="47" w:name="_Toc234146694"/>
-      <w:bookmarkStart w:id="48" w:name="_Toc234249820"/>
+      <w:bookmarkStart w:id="96" w:name="_Toc234146694"/>
+      <w:bookmarkStart w:id="97" w:name="_Toc234249820"/>
       <w:r>
         <w:t xml:space="preserve">How to run </w:t>
       </w:r>
@@ -7443,8 +7942,8 @@
       <w:r>
         <w:t>use_append_chunk</w:t>
       </w:r>
-      <w:bookmarkEnd w:id="47"/>
-      <w:bookmarkEnd w:id="48"/>
+      <w:bookmarkEnd w:id="96"/>
+      <w:bookmarkEnd w:id="97"/>
       <w:proofErr w:type="spellEnd"/>
     </w:p>
     <w:p>
@@ -9122,9 +9621,9 @@
       <w:pPr>
         <w:pStyle w:val="Heading2"/>
       </w:pPr>
-      <w:bookmarkStart w:id="49" w:name="_Ref234144294"/>
-      <w:bookmarkStart w:id="50" w:name="_Toc234146695"/>
-      <w:bookmarkStart w:id="51" w:name="_Toc234249821"/>
+      <w:bookmarkStart w:id="98" w:name="_Ref234144294"/>
+      <w:bookmarkStart w:id="99" w:name="_Toc234146695"/>
+      <w:bookmarkStart w:id="100" w:name="_Toc234249821"/>
       <w:r>
         <w:t xml:space="preserve">Appending a </w:t>
       </w:r>
@@ -9136,16 +9635,16 @@
       <w:r>
         <w:t xml:space="preserve"> of multiple chunks</w:t>
       </w:r>
-      <w:bookmarkEnd w:id="49"/>
-      <w:bookmarkEnd w:id="50"/>
-      <w:bookmarkEnd w:id="51"/>
+      <w:bookmarkEnd w:id="98"/>
+      <w:bookmarkEnd w:id="99"/>
+      <w:bookmarkEnd w:id="100"/>
     </w:p>
     <w:p>
       <w:pPr>
         <w:pStyle w:val="Heading3"/>
       </w:pPr>
-      <w:bookmarkStart w:id="52" w:name="_Toc234146696"/>
-      <w:bookmarkStart w:id="53" w:name="_Toc234249822"/>
+      <w:bookmarkStart w:id="101" w:name="_Toc234146696"/>
+      <w:bookmarkStart w:id="102" w:name="_Toc234249822"/>
       <w:r>
         <w:t xml:space="preserve">Description of </w:t>
       </w:r>
@@ -9153,8 +9652,8 @@
       <w:r>
         <w:t>use_append_mchunk</w:t>
       </w:r>
-      <w:bookmarkEnd w:id="52"/>
-      <w:bookmarkEnd w:id="53"/>
+      <w:bookmarkEnd w:id="101"/>
+      <w:bookmarkEnd w:id="102"/>
       <w:proofErr w:type="spellEnd"/>
     </w:p>
     <w:p>
@@ -9860,7 +10359,7 @@
         </w:rPr>
         <w:fldChar w:fldCharType="separate"/>
       </w:r>
-      <w:ins w:id="54" w:author="Elena Pourmal" w:date="2013-06-30T22:37:00Z">
+      <w:ins w:id="103" w:author="Elena Pourmal" w:date="2013-06-30T22:37:00Z">
         <w:r>
           <w:rPr>
             <w:szCs w:val="24"/>
@@ -9875,7 +10374,7 @@
           <w:t>2</w:t>
         </w:r>
       </w:ins>
-      <w:del w:id="55" w:author="Elena Pourmal" w:date="2013-06-30T22:37:00Z">
+      <w:del w:id="104" w:author="Elena Pourmal" w:date="2013-06-30T22:37:00Z">
         <w:r>
           <w:rPr>
             <w:szCs w:val="24"/>
@@ -10983,7 +11482,7 @@
           <w:szCs w:val="24"/>
         </w:rPr>
       </w:pPr>
-      <w:bookmarkStart w:id="56" w:name="_Ref234145493"/>
+      <w:bookmarkStart w:id="105" w:name="_Ref234145493"/>
       <w:r>
         <w:rPr>
           <w:sz w:val="24"/>
@@ -11027,7 +11526,7 @@
         </w:rPr>
         <w:fldChar w:fldCharType="end"/>
       </w:r>
-      <w:bookmarkEnd w:id="56"/>
+      <w:bookmarkEnd w:id="105"/>
       <w:r>
         <w:rPr>
           <w:sz w:val="24"/>
@@ -11368,8 +11867,8 @@
       <w:pPr>
         <w:pStyle w:val="Heading3"/>
       </w:pPr>
-      <w:bookmarkStart w:id="57" w:name="_Toc234146697"/>
-      <w:bookmarkStart w:id="58" w:name="_Toc234249823"/>
+      <w:bookmarkStart w:id="106" w:name="_Toc234146697"/>
+      <w:bookmarkStart w:id="107" w:name="_Toc234249823"/>
       <w:r>
         <w:lastRenderedPageBreak/>
         <w:t xml:space="preserve">How to run </w:t>
@@ -11378,8 +11877,8 @@
       <w:r>
         <w:t>use_append_mchunk</w:t>
       </w:r>
-      <w:bookmarkEnd w:id="57"/>
-      <w:bookmarkEnd w:id="58"/>
+      <w:bookmarkEnd w:id="106"/>
+      <w:bookmarkEnd w:id="107"/>
       <w:proofErr w:type="spellEnd"/>
     </w:p>
     <w:p>
@@ -13211,13 +13710,13 @@
       <w:pPr>
         <w:pStyle w:val="Heading2"/>
       </w:pPr>
-      <w:bookmarkStart w:id="59" w:name="_Toc234146698"/>
-      <w:bookmarkStart w:id="60" w:name="_Toc234249824"/>
+      <w:bookmarkStart w:id="108" w:name="_Toc234146698"/>
+      <w:bookmarkStart w:id="109" w:name="_Toc234249824"/>
       <w:r>
         <w:t>Appending n-1 dimensional planes</w:t>
       </w:r>
-      <w:bookmarkEnd w:id="59"/>
-      <w:bookmarkEnd w:id="60"/>
+      <w:bookmarkEnd w:id="108"/>
+      <w:bookmarkEnd w:id="109"/>
     </w:p>
     <w:p>
       <w:pPr>
@@ -13313,13 +13812,13 @@
       <w:pPr>
         <w:pStyle w:val="Heading3"/>
       </w:pPr>
-      <w:bookmarkStart w:id="61" w:name="_Toc234146699"/>
-      <w:bookmarkStart w:id="62" w:name="_Toc234249825"/>
+      <w:bookmarkStart w:id="110" w:name="_Toc234146699"/>
+      <w:bookmarkStart w:id="111" w:name="_Toc234249825"/>
       <w:r>
         <w:t>Description</w:t>
       </w:r>
-      <w:bookmarkEnd w:id="61"/>
-      <w:bookmarkEnd w:id="62"/>
+      <w:bookmarkEnd w:id="110"/>
+      <w:bookmarkEnd w:id="111"/>
       <w:r>
         <w:t xml:space="preserve"> </w:t>
       </w:r>
@@ -13771,13 +14270,13 @@
       <w:pPr>
         <w:pStyle w:val="Heading3"/>
       </w:pPr>
-      <w:bookmarkStart w:id="63" w:name="_Toc234146700"/>
-      <w:bookmarkStart w:id="64" w:name="_Toc234249826"/>
+      <w:bookmarkStart w:id="112" w:name="_Toc234146700"/>
+      <w:bookmarkStart w:id="113" w:name="_Toc234249826"/>
       <w:r>
         <w:t>How to run the programs</w:t>
       </w:r>
-      <w:bookmarkEnd w:id="63"/>
-      <w:bookmarkEnd w:id="64"/>
+      <w:bookmarkEnd w:id="112"/>
+      <w:bookmarkEnd w:id="113"/>
     </w:p>
     <w:p>
       <w:pPr>
@@ -14260,8 +14759,8 @@
       <w:pPr>
         <w:pStyle w:val="Heading2"/>
       </w:pPr>
-      <w:bookmarkStart w:id="65" w:name="_Ref234232889"/>
-      <w:bookmarkStart w:id="66" w:name="_Toc234249827"/>
+      <w:bookmarkStart w:id="114" w:name="_Ref234232889"/>
+      <w:bookmarkStart w:id="115" w:name="_Toc234249827"/>
       <w:proofErr w:type="gramStart"/>
       <w:r>
         <w:t>h5watch</w:t>
@@ -14270,21 +14769,21 @@
       <w:r>
         <w:t xml:space="preserve"> </w:t>
       </w:r>
-      <w:bookmarkEnd w:id="65"/>
+      <w:bookmarkEnd w:id="114"/>
       <w:r>
         <w:t>tool</w:t>
       </w:r>
-      <w:bookmarkEnd w:id="66"/>
+      <w:bookmarkEnd w:id="115"/>
     </w:p>
     <w:p>
       <w:pPr>
         <w:pStyle w:val="Heading3"/>
       </w:pPr>
-      <w:bookmarkStart w:id="67" w:name="_Toc234249828"/>
+      <w:bookmarkStart w:id="116" w:name="_Toc234249828"/>
       <w:r>
         <w:t>Description</w:t>
       </w:r>
-      <w:bookmarkEnd w:id="67"/>
+      <w:bookmarkEnd w:id="116"/>
     </w:p>
     <w:p>
       <w:pPr>
@@ -14617,12 +15116,12 @@
       <w:pPr>
         <w:pStyle w:val="Heading3"/>
       </w:pPr>
-      <w:bookmarkStart w:id="68" w:name="_Toc234249829"/>
+      <w:bookmarkStart w:id="117" w:name="_Toc234249829"/>
       <w:r>
         <w:lastRenderedPageBreak/>
         <w:t>How to run h5watch</w:t>
       </w:r>
-      <w:bookmarkEnd w:id="68"/>
+      <w:bookmarkEnd w:id="117"/>
     </w:p>
     <w:p>
       <w:pPr>
@@ -15387,14 +15886,14 @@
       <w:pPr>
         <w:pStyle w:val="Heading"/>
       </w:pPr>
-      <w:bookmarkStart w:id="69" w:name="_Toc234146701"/>
-      <w:bookmarkStart w:id="70" w:name="_Toc234249830"/>
+      <w:bookmarkStart w:id="118" w:name="_Toc234146701"/>
+      <w:bookmarkStart w:id="119" w:name="_Toc234249830"/>
       <w:r>
         <w:lastRenderedPageBreak/>
         <w:t>Acknowledgements</w:t>
       </w:r>
-      <w:bookmarkEnd w:id="69"/>
-      <w:bookmarkEnd w:id="70"/>
+      <w:bookmarkEnd w:id="118"/>
+      <w:bookmarkEnd w:id="119"/>
     </w:p>
     <w:p>
       <w:proofErr w:type="gramStart"/>
@@ -15410,13 +15909,13 @@
       <w:pPr>
         <w:pStyle w:val="Heading"/>
       </w:pPr>
-      <w:bookmarkStart w:id="71" w:name="_Toc234146702"/>
-      <w:bookmarkStart w:id="72" w:name="_Toc234249831"/>
+      <w:bookmarkStart w:id="120" w:name="_Toc234146702"/>
+      <w:bookmarkStart w:id="121" w:name="_Toc234249831"/>
       <w:r>
         <w:t>Revision History</w:t>
       </w:r>
-      <w:bookmarkEnd w:id="71"/>
-      <w:bookmarkEnd w:id="72"/>
+      <w:bookmarkEnd w:id="120"/>
+      <w:bookmarkEnd w:id="121"/>
     </w:p>
     <w:p>
       <w:r>
@@ -15684,7 +16183,7 @@
               <w:rPr>
                 <w:noProof/>
               </w:rPr>
-              <w:t>3</w:t>
+              <w:t>6</w:t>
             </w:r>
             <w:r>
               <w:rPr>
@@ -15695,27 +16194,14 @@
             <w:r>
               <w:t xml:space="preserve"> of </w:t>
             </w:r>
-            <w:r>
-              <w:fldChar w:fldCharType="begin"/>
-            </w:r>
-            <w:r>
-              <w:instrText xml:space="preserve"> NUMPAGES  </w:instrText>
-            </w:r>
-            <w:r>
-              <w:fldChar w:fldCharType="separate"/>
-            </w:r>
-            <w:r>
-              <w:rPr>
-                <w:noProof/>
-              </w:rPr>
-              <w:t>14</w:t>
-            </w:r>
-            <w:r>
-              <w:rPr>
-                <w:noProof/>
-              </w:rPr>
-              <w:fldChar w:fldCharType="end"/>
-            </w:r>
+            <w:fldSimple w:instr=" NUMPAGES  ">
+              <w:r>
+                <w:rPr>
+                  <w:noProof/>
+                </w:rPr>
+                <w:t>14</w:t>
+              </w:r>
+            </w:fldSimple>
           </w:p>
         </w:sdtContent>
       </w:sdt>
@@ -15825,27 +16311,14 @@
             <w:r>
               <w:t xml:space="preserve"> of </w:t>
             </w:r>
-            <w:r>
-              <w:fldChar w:fldCharType="begin"/>
-            </w:r>
-            <w:r>
-              <w:instrText xml:space="preserve"> NUMPAGES  </w:instrText>
-            </w:r>
-            <w:r>
-              <w:fldChar w:fldCharType="separate"/>
-            </w:r>
-            <w:r>
-              <w:rPr>
-                <w:noProof/>
-              </w:rPr>
-              <w:t>14</w:t>
-            </w:r>
-            <w:r>
-              <w:rPr>
-                <w:noProof/>
-              </w:rPr>
-              <w:fldChar w:fldCharType="end"/>
-            </w:r>
+            <w:fldSimple w:instr=" NUMPAGES  ">
+              <w:r>
+                <w:rPr>
+                  <w:noProof/>
+                </w:rPr>
+                <w:t>14</w:t>
+              </w:r>
+            </w:fldSimple>
           </w:p>
         </w:sdtContent>
       </w:sdt>
@@ -20831,7 +21304,7 @@
 </file>
 
 <file path=customXml/itemProps1.xml><?xml version="1.0" encoding="utf-8"?>
-<ds:datastoreItem xmlns:ds="http://schemas.openxmlformats.org/officeDocument/2006/customXml" ds:itemID="{4635665C-DA03-454F-B2C0-FEF5F00BC8B2}">
+<ds:datastoreItem xmlns:ds="http://schemas.openxmlformats.org/officeDocument/2006/customXml" ds:itemID="{4A38DA31-EE34-8E4F-BD26-B21C25C2F122}">
   <ds:schemaRefs>
     <ds:schemaRef ds:uri="http://schemas.openxmlformats.org/officeDocument/2006/bibliography"/>
   </ds:schemaRefs>

</xml_diff>